<commit_message>
Adição de conteudo à fundamentacao teorica
</commit_message>
<xml_diff>
--- a/Proposta/Fundamentação teórica projeto VANT.docx
+++ b/Proposta/Fundamentação teórica projeto VANT.docx
@@ -119,13 +119,31 @@
         <w:t>críticos</w:t>
       </w:r>
       <w:r>
+        <w:t>.</w:t>
+      </w:r>
+      <w:r>
+        <w:t xml:space="preserve"> A col</w:t>
+      </w:r>
+      <w:r>
+        <w:t>eta de dados</w:t>
+      </w:r>
+      <w:r>
+        <w:t xml:space="preserve"> referentes a este mapeamento</w:t>
+      </w:r>
+      <w:r>
         <w:t xml:space="preserve"> </w:t>
       </w:r>
       <w:r>
         <w:rPr>
           <w:color w:val="FF0000"/>
         </w:rPr>
-        <w:t>(o documento com o mapeamento está disponível em:</w:t>
+        <w:t>(Dis</w:t>
+      </w:r>
+      <w:r>
+        <w:rPr>
+          <w:color w:val="FF0000"/>
+        </w:rPr>
+        <w:t>ponível no site da Prefeitura Municipal de Jaraguá do Sul, através do endereço:</w:t>
       </w:r>
       <w:r>
         <w:rPr>
@@ -133,19 +151,25 @@
         </w:rPr>
         <w:t xml:space="preserve"> </w:t>
       </w:r>
-      <w:proofErr w:type="gramStart"/>
       <w:r>
         <w:rPr>
           <w:color w:val="FF0000"/>
         </w:rPr>
-        <w:t>http://www.jaraguadosul.sc.gov.br/downloads.</w:t>
-      </w:r>
-      <w:proofErr w:type="gramEnd"/>
+        <w:t>&lt;</w:t>
+      </w:r>
+      <w:hyperlink r:id="rId5" w:history="1">
+        <w:r>
+          <w:rPr>
+            <w:rStyle w:val="Hyperlink"/>
+          </w:rPr>
+          <w:t>http://www.jaraguadosul.sc.gov.br/downloads.php?id=10416</w:t>
+        </w:r>
+      </w:hyperlink>
       <w:r>
         <w:rPr>
           <w:color w:val="FF0000"/>
         </w:rPr>
-        <w:t>php?id=10416</w:t>
+        <w:t>&gt;</w:t>
       </w:r>
       <w:r>
         <w:rPr>
@@ -154,13 +178,10 @@
         <w:t>)</w:t>
       </w:r>
       <w:r>
-        <w:t xml:space="preserve">. </w:t>
-      </w:r>
-      <w:r>
-        <w:t xml:space="preserve"> A col</w:t>
-      </w:r>
-      <w:r>
-        <w:t xml:space="preserve">eta destes dados foi feita por órgãos públicos </w:t>
+        <w:t xml:space="preserve"> f</w:t>
+      </w:r>
+      <w:r>
+        <w:t xml:space="preserve">oi feita por órgãos públicos </w:t>
       </w:r>
       <w:r>
         <w:t>d</w:t>
@@ -192,34 +213,58 @@
       </w:r>
       <w:proofErr w:type="gramEnd"/>
       <w:r>
-        <w:t xml:space="preserve"> as situações de risco. </w:t>
+        <w:t xml:space="preserve"> as situações de risco</w:t>
+      </w:r>
+      <w:r>
+        <w:t>, para a segurança da equipe</w:t>
+      </w:r>
+      <w:r>
+        <w:t>. Em contrapartida, um</w:t>
+      </w:r>
+      <w:r>
+        <w:t xml:space="preserve"> VANT poderia ter </w:t>
+      </w:r>
+      <w:r>
+        <w:t xml:space="preserve">feito a </w:t>
+      </w:r>
+      <w:r>
+        <w:t>coleta das informações durante o período dos desastres</w:t>
+      </w:r>
+      <w:r>
+        <w:t>,</w:t>
       </w:r>
       <w:r>
         <w:t xml:space="preserve"> </w:t>
       </w:r>
       <w:r>
-        <w:t>Em contrapartida, um</w:t>
-      </w:r>
-      <w:r>
-        <w:t xml:space="preserve"> VANT poderia ter reduzido absurdamente </w:t>
-      </w:r>
-      <w:r>
-        <w:t>o tempo de coleta destes dados</w:t>
-      </w:r>
-      <w:r>
-        <w:t xml:space="preserve">, adicionando ainda a possibilidade de fazer a coleta das informações durante o período dos desastres, tornando </w:t>
-      </w:r>
-      <w:r>
-        <w:t>a</w:t>
-      </w:r>
-      <w:r>
-        <w:t xml:space="preserve"> tomada de decisões mais rápida</w:t>
-      </w:r>
-      <w:r>
-        <w:t xml:space="preserve"> e eficaz</w:t>
-      </w:r>
-      <w:r>
-        <w:t>. Como o tempo é diretamente proporcional ao sucesso no salvamento de vidas em situações de risco, podemos aferir que um VANT pode salvar vidas em um cenário de desastres naturais.</w:t>
+        <w:t>reduzi</w:t>
+      </w:r>
+      <w:r>
+        <w:t>n</w:t>
+      </w:r>
+      <w:r>
+        <w:t xml:space="preserve">do absurdamente o tempo </w:t>
+      </w:r>
+      <w:r>
+        <w:t>necessário para a obtenção deste</w:t>
+      </w:r>
+      <w:r>
+        <w:t>s</w:t>
+      </w:r>
+      <w:r>
+        <w:t xml:space="preserve"> dados</w:t>
+      </w:r>
+      <w:r>
+        <w:t>, tornando a tomada de decisões mais rápida e eficaz</w:t>
+      </w:r>
+      <w:r>
+        <w:t>.</w:t>
+      </w:r>
+      <w:r>
+        <w:t xml:space="preserve">  </w:t>
+      </w:r>
+      <w:r>
+        <w:t>Como o tempo é diretamente proporcional ao sucesso no salvamento de vidas em situações de risco, podemos aferir que um VANT pode salvar vidas em um cenário de desastres naturais.</w:t>
       </w:r>
     </w:p>
     <w:p>
@@ -236,8 +281,6 @@
         <w:ind w:firstLine="708"/>
         <w:jc w:val="both"/>
       </w:pPr>
-      <w:bookmarkStart w:id="0" w:name="_GoBack"/>
-      <w:bookmarkEnd w:id="0"/>
       <w:r>
         <w:t>Tratando-se de localização geográfica, utilizamos mapas para localizarmo-nos no plano terrestre. Para tal, existe um estudo que alia a obtenção e o tratamento de dados chamado de Geoprocessamento. (MOURA, 2014)</w:t>
       </w:r>
@@ -290,6 +333,8 @@
       <w:r>
         <w:t xml:space="preserve">úteis para a observação mais clara do objeto estudado. </w:t>
       </w:r>
+      <w:bookmarkStart w:id="0" w:name="_GoBack"/>
+      <w:bookmarkEnd w:id="0"/>
     </w:p>
     <w:sectPr>
       <w:pgSz w:w="11906" w:h="16838"/>

</xml_diff>

<commit_message>
Atualização do formulário e documento de metodologia
-Adicionado o campo de fundamentação teórica
-Criado o documento "Metodologia.docx" com o conteúdo do campo
metodologia do projeto
</commit_message>
<xml_diff>
--- a/Proposta/Fundamentação teórica projeto VANT.docx
+++ b/Proposta/Fundamentação teórica projeto VANT.docx
@@ -121,101 +121,23 @@
         <w:jc w:val="both"/>
       </w:pPr>
       <w:r>
-        <w:t xml:space="preserve">Na região do Vale do Itajaí, ocorreram diversas situações de alagamento nos últimos anos, </w:t>
-      </w:r>
-      <w:r>
-        <w:t xml:space="preserve">onde se fez necessário </w:t>
-      </w:r>
-      <w:r>
-        <w:t xml:space="preserve">um mapeamento de locais </w:t>
-      </w:r>
-      <w:r>
-        <w:t>críticos</w:t>
-      </w:r>
-      <w:r>
-        <w:t>.</w:t>
-      </w:r>
-      <w:r>
-        <w:t xml:space="preserve"> A col</w:t>
-      </w:r>
-      <w:r>
-        <w:t>eta de dados</w:t>
-      </w:r>
-      <w:r>
-        <w:t xml:space="preserve"> referentes a este mapeamento</w:t>
-      </w:r>
-      <w:r>
-        <w:t xml:space="preserve"> </w:t>
-      </w:r>
-      <w:r>
-        <w:t>f</w:t>
-      </w:r>
-      <w:r>
-        <w:t xml:space="preserve">oi feita por órgãos públicos </w:t>
-      </w:r>
-      <w:r>
-        <w:t>d</w:t>
-      </w:r>
-      <w:r>
-        <w:t>a Prefeitura</w:t>
-      </w:r>
-      <w:r>
-        <w:t xml:space="preserve"> </w:t>
-      </w:r>
-      <w:r>
-        <w:t xml:space="preserve">de </w:t>
-      </w:r>
-      <w:r>
-        <w:t>Jaraguá do Sul, que utilizou como procedimento um questionário aplicado de porta em porta, percorrendo todas as casas da região</w:t>
-      </w:r>
-      <w:r>
-        <w:t>, o que resultou em três</w:t>
-      </w:r>
-      <w:r>
-        <w:t xml:space="preserve"> meses</w:t>
-      </w:r>
-      <w:r>
-        <w:t xml:space="preserve"> de lev</w:t>
+        <w:t xml:space="preserve">Na região do Vale do Itajaí, ocorreram diversas situações de alagamento nos últimos anos, onde se fez necessário um mapeamento de locais críticos. A coleta de dados referentes a este mapeamento em Jaraguá do Sul foi feita por órgãos públicos do município, que utilizaram como procedimento um questionário aplicado de porta em porta, percorrendo todas as casas da região, o que resultou em três meses de levantamento de informações. É importante salientar que este procedimento só pôde ser iniciado a partir do momento em que </w:t>
+      </w:r>
+      <w:proofErr w:type="gramStart"/>
+      <w:r>
+        <w:t>cessaram-se</w:t>
+      </w:r>
+      <w:proofErr w:type="gramEnd"/>
+      <w:r>
+        <w:t xml:space="preserve"> as situações de risco, para a segurança da equipe (dados obtidos com um dos envolvidos</w:t>
+      </w:r>
+      <w:r>
+        <w:t xml:space="preserve"> no processo de coleta de dados</w:t>
       </w:r>
       <w:bookmarkStart w:id="0" w:name="_GoBack"/>
       <w:bookmarkEnd w:id="0"/>
       <w:r>
-        <w:t xml:space="preserve">antamento de informações. É importante salientar que este procedimento só pôde ser iniciado a partir do momento em que </w:t>
-      </w:r>
-      <w:proofErr w:type="gramStart"/>
-      <w:r>
-        <w:t>cessaram-se</w:t>
-      </w:r>
-      <w:proofErr w:type="gramEnd"/>
-      <w:r>
-        <w:t xml:space="preserve"> as situações de risco</w:t>
-      </w:r>
-      <w:r>
-        <w:t>, para a segurança da equipe</w:t>
-      </w:r>
-      <w:r>
-        <w:t>. Em contrapartida, um</w:t>
-      </w:r>
-      <w:r>
-        <w:t xml:space="preserve"> VANT poderia ter </w:t>
-      </w:r>
-      <w:r>
-        <w:t xml:space="preserve">feito a </w:t>
-      </w:r>
-      <w:r>
-        <w:t>coleta das informações durante o período dos desastres</w:t>
-      </w:r>
-      <w:r>
-        <w:t>,</w:t>
-      </w:r>
-      <w:r>
-        <w:t xml:space="preserve"> </w:t>
-      </w:r>
-      <w:r>
-        <w:t xml:space="preserve">reduzindo absurdamente o tempo necessário para a obtenção destes dados, tornando a tomada de decisões mais rápida e eficaz.  </w:t>
-      </w:r>
-      <w:r>
-        <w:t>Como o tempo é diretamente proporcional ao sucesso no salvamento de vidas em situações de risco, podemos aferir que um VANT pode salvar vidas em um cenário de desastres naturais.</w:t>
+        <w:t>).  Em contrapartida, um VANT poderia ter feito a coleta das informações durante o período dos desastres, reduzindo absurdamente o tempo necessário para a obtenção destes dados, tornando a tomada de decisões mais rápida e eficaz.  Como o tempo é diretamente proporcional ao sucesso no salvamento de vidas em situações de risco, podemos aferir que um VANT pode salvar vidas em um cenário de desastres naturais.</w:t>
       </w:r>
     </w:p>
     <w:p>

</xml_diff>